<commit_message>
Agrego interfaces y analisis
</commit_message>
<xml_diff>
--- a/Documentacion Casos de Uso/CU0007_Buscar_Etiquetas.docx
+++ b/Documentacion Casos de Uso/CU0007_Buscar_Etiquetas.docx
@@ -2568,12 +2568,16 @@
                 <w:szCs w:val="20"/>
                 <w:rtl w:val="0"/>
               </w:rPr>
-              <w:t xml:space="preserve">El sistema requiere el filtrado por etiqueta a la base de datos.</w:t>
-            </w:r>
-            <w:r>
-              <w:rPr>
-                <w:rtl w:val="0"/>
-              </w:rPr>
+              <w:t xml:space="preserve">El sistema requiere el filtrado por etiqueta</w:t>
+            </w:r>
+            <w:r>
+              <w:rPr>
+                <w:rFonts w:ascii="Arial" w:cs="Arial" w:eastAsia="Arial" w:hAnsi="Arial"/>
+                <w:sz w:val="20"/>
+                <w:szCs w:val="20"/>
+                <w:rtl w:val="0"/>
+              </w:rPr>
+              <w:t xml:space="preserve">.</w:t>
             </w:r>
           </w:p>
         </w:tc>
@@ -5520,7 +5524,7 @@
 
 <file path=customXML/item1.xml><?xml version="1.0" encoding="utf-8"?>
 <go:gDocsCustomXmlDataStorage xmlns:go="http://customooxmlschemas.google.com/" xmlns:r="http://schemas.openxmlformats.org/officeDocument/2006/relationships">
-  <go:docsCustomData xmlns:go="http://customooxmlschemas.google.com/" roundtripDataSignature="AMtx7mh1V0GFOxy94NB8RP2ZR3EUkDU9uQ==">AMUW2mUOv4HkragycMkKXlNdBH80hGA7a64yhdp8BJphzRa1/kpTESJ1rm1i6dy1UoFHLxiFXRMGRQNWKbVPs1SnfkYYbuknNgdMhrsV1DvvfDkMi9AEZ+YmxCvg+zptk+CheXqoL2Ww</go:docsCustomData>
+  <go:docsCustomData xmlns:go="http://customooxmlschemas.google.com/" roundtripDataSignature="AMtx7mh1V0GFOxy94NB8RP2ZR3EUkDU9uQ==">AMUW2mW9Gqul7v5MxU5R83IT8GDv1p+hxfryH7eThAXswDVolTuG/vja2CUlsbvk9rXcpbSzmmhAJbAnHQnG1KGZnkCYYaZTy9uqX1sL27wytaTOyMrvQh/wGbDjFRKDFEBt6WJiK0OX</go:docsCustomData>
 </go:gDocsCustomXmlDataStorage>
 </file>
 

</xml_diff>